<commit_message>
Intro for the Home page rendering
</commit_message>
<xml_diff>
--- a/Chamber website plan.docx
+++ b/Chamber website plan.docx
@@ -4,7 +4,13 @@
   <w:body>
     <w:p>
       <w:r>
-        <w:t>Week 3 Rafting Company Project</w:t>
+        <w:t>Chamber Website</w:t>
+      </w:r>
+      <w:r>
+        <w:t xml:space="preserve"> Project</w:t>
+      </w:r>
+      <w:r>
+        <w:t xml:space="preserve"> Plan</w:t>
       </w:r>
     </w:p>
     <w:p>
@@ -19,9 +25,9 @@
           <w:noProof/>
         </w:rPr>
         <w:drawing>
-          <wp:inline distT="0" distB="0" distL="0" distR="0" wp14:anchorId="1055A2F3" wp14:editId="3E3CC185">
-            <wp:extent cx="1419225" cy="1413548"/>
-            <wp:effectExtent l="0" t="0" r="0" b="0"/>
+          <wp:inline distT="0" distB="0" distL="0" distR="0" wp14:anchorId="1055A2F3" wp14:editId="3EA9D45A">
+            <wp:extent cx="1422402" cy="798286"/>
+            <wp:effectExtent l="0" t="0" r="6350" b="1905"/>
             <wp:docPr id="1023101929" name="Picture 1"/>
             <wp:cNvGraphicFramePr>
               <a:graphicFrameLocks xmlns:a="http://schemas.openxmlformats.org/drawingml/2006/main" noChangeAspect="1"/>
@@ -30,11 +36,17 @@
               <a:graphicData uri="http://schemas.openxmlformats.org/drawingml/2006/picture">
                 <pic:pic xmlns:pic="http://schemas.openxmlformats.org/drawingml/2006/picture">
                   <pic:nvPicPr>
-                    <pic:cNvPr id="1023101929" name=""/>
+                    <pic:cNvPr id="1023101929" name="Picture 1"/>
                     <pic:cNvPicPr/>
                   </pic:nvPicPr>
                   <pic:blipFill>
-                    <a:blip r:embed="rId4"/>
+                    <a:blip r:embed="rId4">
+                      <a:extLst>
+                        <a:ext uri="{28A0092B-C50C-407E-A947-70E740481C1C}">
+                          <a14:useLocalDpi xmlns:a14="http://schemas.microsoft.com/office/drawing/2010/main" val="0"/>
+                        </a:ext>
+                      </a:extLst>
+                    </a:blip>
                     <a:stretch>
                       <a:fillRect/>
                     </a:stretch>
@@ -42,7 +54,7 @@
                   <pic:spPr>
                     <a:xfrm>
                       <a:off x="0" y="0"/>
-                      <a:ext cx="1423161" cy="1417468"/>
+                      <a:ext cx="1426371" cy="800513"/>
                     </a:xfrm>
                     <a:prstGeom prst="rect">
                       <a:avLst/>
@@ -66,7 +78,21 @@
           <w:b/>
           <w:bCs/>
         </w:rPr>
-        <w:t>The Rafting Logo</w:t>
+        <w:t xml:space="preserve">The </w:t>
+      </w:r>
+      <w:r>
+        <w:rPr>
+          <w:b/>
+          <w:bCs/>
+        </w:rPr>
+        <w:t>Chamber</w:t>
+      </w:r>
+      <w:r>
+        <w:rPr>
+          <w:b/>
+          <w:bCs/>
+        </w:rPr>
+        <w:t xml:space="preserve"> Logo</w:t>
       </w:r>
     </w:p>
     <w:p>
@@ -97,6 +123,21 @@
           <w:bCs/>
         </w:rPr>
         <w:t>THE COLOR PALLETTE</w:t>
+      </w:r>
+    </w:p>
+    <w:p>
+      <w:pPr>
+        <w:rPr>
+          <w:b/>
+          <w:bCs/>
+        </w:rPr>
+      </w:pPr>
+      <w:r>
+        <w:rPr>
+          <w:b/>
+          <w:bCs/>
+        </w:rPr>
+        <w:t>The colors URL</w:t>
       </w:r>
     </w:p>
     <w:p>
@@ -110,14 +151,23 @@
       </w:hyperlink>
     </w:p>
     <w:p>
+      <w:pPr>
+        <w:rPr>
+          <w:b/>
+          <w:bCs/>
+        </w:rPr>
+      </w:pPr>
+    </w:p>
+    <w:p/>
+    <w:p>
       <w:r>
         <w:rPr>
           <w:noProof/>
         </w:rPr>
         <w:drawing>
-          <wp:inline distT="0" distB="0" distL="0" distR="0" wp14:anchorId="50C8AC4C" wp14:editId="63F0D1F1">
-            <wp:extent cx="3552825" cy="2901269"/>
-            <wp:effectExtent l="0" t="0" r="0" b="0"/>
+          <wp:inline distT="0" distB="0" distL="0" distR="0" wp14:anchorId="50C8AC4C" wp14:editId="41A5C128">
+            <wp:extent cx="5805170" cy="3294743"/>
+            <wp:effectExtent l="0" t="0" r="5080" b="1270"/>
             <wp:docPr id="368653502" name="Picture 1"/>
             <wp:cNvGraphicFramePr>
               <a:graphicFrameLocks xmlns:a="http://schemas.openxmlformats.org/drawingml/2006/main" noChangeAspect="1"/>
@@ -138,7 +188,7 @@
                   <pic:spPr>
                     <a:xfrm>
                       <a:off x="0" y="0"/>
-                      <a:ext cx="3561004" cy="2907948"/>
+                      <a:ext cx="5834689" cy="3311497"/>
                     </a:xfrm>
                     <a:prstGeom prst="rect">
                       <a:avLst/>
@@ -195,8 +245,20 @@
         <w:t>414361</w:t>
       </w:r>
     </w:p>
-    <w:p>
-      <w:r>
+    <w:p/>
+    <w:p>
+      <w:pPr>
+        <w:rPr>
+          <w:b/>
+          <w:bCs/>
+        </w:rPr>
+      </w:pPr>
+      <w:r>
+        <w:rPr>
+          <w:b/>
+          <w:bCs/>
+        </w:rPr>
+        <w:lastRenderedPageBreak/>
         <w:t>MY FONTS</w:t>
       </w:r>
     </w:p>
@@ -206,12 +268,8 @@
       </w:r>
       <w:r>
         <w:tab/>
-      </w:r>
-      <w:proofErr w:type="spellStart"/>
-      <w:r>
         <w:t>roboto</w:t>
       </w:r>
-      <w:proofErr w:type="spellEnd"/>
     </w:p>
     <w:p>
       <w:r>
@@ -227,108 +285,20 @@
     </w:p>
     <w:p>
       <w:r>
-        <w:lastRenderedPageBreak/>
-        <w:t xml:space="preserve">&lt;link </w:t>
-      </w:r>
-      <w:proofErr w:type="spellStart"/>
-      <w:r>
-        <w:t>rel</w:t>
-      </w:r>
-      <w:proofErr w:type="spellEnd"/>
-      <w:r>
-        <w:t>="</w:t>
-      </w:r>
-      <w:proofErr w:type="spellStart"/>
-      <w:r>
-        <w:t>preconnect</w:t>
-      </w:r>
-      <w:proofErr w:type="spellEnd"/>
-      <w:r>
-        <w:t xml:space="preserve">" </w:t>
-      </w:r>
-      <w:proofErr w:type="spellStart"/>
-      <w:r>
-        <w:t>href</w:t>
-      </w:r>
-      <w:proofErr w:type="spellEnd"/>
-      <w:r>
-        <w:t>="https://fonts.googleapis.com"&gt;</w:t>
-      </w:r>
-    </w:p>
-    <w:p>
-      <w:r>
-        <w:t xml:space="preserve">&lt;link </w:t>
-      </w:r>
-      <w:proofErr w:type="spellStart"/>
-      <w:r>
-        <w:t>rel</w:t>
-      </w:r>
-      <w:proofErr w:type="spellEnd"/>
-      <w:r>
-        <w:t>="</w:t>
-      </w:r>
-      <w:proofErr w:type="spellStart"/>
-      <w:r>
-        <w:t>preconnect</w:t>
-      </w:r>
-      <w:proofErr w:type="spellEnd"/>
-      <w:r>
-        <w:t xml:space="preserve">" </w:t>
-      </w:r>
-      <w:proofErr w:type="spellStart"/>
-      <w:r>
-        <w:t>href</w:t>
-      </w:r>
-      <w:proofErr w:type="spellEnd"/>
-      <w:r>
-        <w:t xml:space="preserve">="https://fonts.gstatic.com" </w:t>
-      </w:r>
-      <w:proofErr w:type="spellStart"/>
-      <w:r>
-        <w:t>crossorigin</w:t>
-      </w:r>
-      <w:proofErr w:type="spellEnd"/>
-      <w:r>
-        <w:t>&gt;</w:t>
-      </w:r>
-    </w:p>
-    <w:p>
-      <w:r>
-        <w:t>&lt;link href="</w:t>
-      </w:r>
-      <w:proofErr w:type="gramStart"/>
-      <w:r>
-        <w:t>https://fonts.googleapis.com/css2?family=Montserrat:ital,wght@0,100..</w:t>
-      </w:r>
-      <w:proofErr w:type="gramEnd"/>
-      <w:r>
-        <w:t xml:space="preserve">900;1,100..900&amp;family=Roboto:ital,wght@0,100;0,300;0,400;0,500;0,700;0,900;1,100;1,300;1,400;1,500;1,700;1,900&amp;display=swap" </w:t>
-      </w:r>
-      <w:proofErr w:type="spellStart"/>
-      <w:r>
-        <w:t>rel</w:t>
-      </w:r>
-      <w:proofErr w:type="spellEnd"/>
-      <w:r>
-        <w:t>="stylesheet"&gt;</w:t>
+        <w:t>&lt;link rel="preconnect" href="https://fonts.googleapis.com"&gt;</w:t>
+      </w:r>
+    </w:p>
+    <w:p>
+      <w:r>
+        <w:t>&lt;link rel="preconnect" href="https://fonts.gstatic.com" crossorigin&gt;</w:t>
+      </w:r>
+    </w:p>
+    <w:p>
+      <w:r>
+        <w:t>&lt;link href="https://fonts.googleapis.com/css2?family=Montserrat:ital,wght@0,100..900;1,100..900&amp;family=Roboto:ital,wght@0,100;0,300;0,400;0,500;0,700;0,900;1,100;1,300;1,400;1,500;1,700;1,900&amp;display=swap" rel="stylesheet"&gt;</w:t>
       </w:r>
     </w:p>
     <w:p/>
-    <w:p>
-      <w:r>
-        <w:t>The Colors URL</w:t>
-      </w:r>
-    </w:p>
-    <w:p>
-      <w:hyperlink r:id="rId7" w:history="1">
-        <w:r>
-          <w:rPr>
-            <w:rStyle w:val="Hyperlink"/>
-          </w:rPr>
-          <w:t>https://coolors.co/ffa9e7-ff84e8-7f2ccb-414361-2a2d43</w:t>
-        </w:r>
-      </w:hyperlink>
-    </w:p>
     <w:p/>
     <w:sectPr>
       <w:pgSz w:w="12240" w:h="15840"/>

</xml_diff>